<commit_message>
completed ANN development for oil and gas and started properly commenting
</commit_message>
<xml_diff>
--- a/Study and approach.docx
+++ b/Study and approach.docx
@@ -43,7 +43,21 @@
         <w:rPr>
           <w:lang w:val="en-US"/>
         </w:rPr>
-        <w:t xml:space="preserve"> because if there’s a constant ratio between gas and oil, it mean same relationship with the features will be found</w:t>
+        <w:t xml:space="preserve"> because if there’s a constant ratio between gas and oil, it </w:t>
+      </w:r>
+      <w:proofErr w:type="gramStart"/>
+      <w:r>
+        <w:rPr>
+          <w:lang w:val="en-US"/>
+        </w:rPr>
+        <w:t>mean</w:t>
+      </w:r>
+      <w:proofErr w:type="gramEnd"/>
+      <w:r>
+        <w:rPr>
+          <w:lang w:val="en-US"/>
+        </w:rPr>
+        <w:t xml:space="preserve"> same relationship with the features will be found</w:t>
       </w:r>
       <w:r>
         <w:rPr>
@@ -235,11 +249,19 @@
           <w:lang w:val="en-US"/>
         </w:rPr>
       </w:pPr>
-      <w:r>
-        <w:rPr>
-          <w:lang w:val="en-US"/>
-        </w:rPr>
-        <w:t>WellBore Name</w:t>
+      <w:proofErr w:type="spellStart"/>
+      <w:r>
+        <w:rPr>
+          <w:lang w:val="en-US"/>
+        </w:rPr>
+        <w:t>WellBore</w:t>
+      </w:r>
+      <w:proofErr w:type="spellEnd"/>
+      <w:r>
+        <w:rPr>
+          <w:lang w:val="en-US"/>
+        </w:rPr>
+        <w:t xml:space="preserve"> Name</w:t>
       </w:r>
       <w:r>
         <w:rPr>
@@ -349,7 +371,14 @@
         <w:rPr>
           <w:lang w:val="en-US"/>
         </w:rPr>
-        <w:t>OP: A well</w:t>
+        <w:t xml:space="preserve">OP: A </w:t>
+      </w:r>
+      <w:proofErr w:type="spellStart"/>
+      <w:r>
+        <w:rPr>
+          <w:lang w:val="en-US"/>
+        </w:rPr>
+        <w:t>well</w:t>
       </w:r>
       <w:r>
         <w:rPr>
@@ -361,7 +390,14 @@
         <w:rPr>
           <w:lang w:val="en-US"/>
         </w:rPr>
-        <w:t>used to produce oil from a reservoir.</w:t>
+        <w:t>used</w:t>
+      </w:r>
+      <w:proofErr w:type="spellEnd"/>
+      <w:r>
+        <w:rPr>
+          <w:lang w:val="en-US"/>
+        </w:rPr>
+        <w:t xml:space="preserve"> to produce oil from a reservoir.</w:t>
       </w:r>
       <w:r>
         <w:rPr>
@@ -410,6 +446,24 @@
           <w:lang w:val="en-US"/>
         </w:rPr>
         <w:t xml:space="preserve"> – </w:t>
+      </w:r>
+      <w:r>
+        <w:rPr>
+          <w:lang w:val="en-US"/>
+        </w:rPr>
+        <w:t xml:space="preserve">Oil </w:t>
+      </w:r>
+      <w:r>
+        <w:rPr>
+          <w:lang w:val="en-US"/>
+        </w:rPr>
+        <w:t>Temperature</w:t>
+      </w:r>
+      <w:r>
+        <w:rPr>
+          <w:lang w:val="en-US"/>
+        </w:rPr>
+        <w:t xml:space="preserve"> at the bottom of the reservoir</w:t>
       </w:r>
     </w:p>
     <w:p>
@@ -546,33 +600,75 @@
         <w:rPr>
           <w:lang w:val="en-US"/>
         </w:rPr>
-        <w:t>Oil Production (stb/day)</w:t>
-      </w:r>
-    </w:p>
-    <w:p>
-      <w:pPr>
-        <w:rPr>
-          <w:lang w:val="en-US"/>
-        </w:rPr>
-      </w:pPr>
-      <w:r>
-        <w:rPr>
-          <w:lang w:val="en-US"/>
-        </w:rPr>
-        <w:t>Gas Volume (scf/day)</w:t>
-      </w:r>
-    </w:p>
-    <w:p>
-      <w:pPr>
-        <w:rPr>
-          <w:lang w:val="en-US"/>
-        </w:rPr>
-      </w:pPr>
-      <w:r>
-        <w:rPr>
-          <w:lang w:val="en-US"/>
-        </w:rPr>
-        <w:t>Water Production (stb/day)</w:t>
+        <w:t>Oil Production (</w:t>
+      </w:r>
+      <w:proofErr w:type="spellStart"/>
+      <w:r>
+        <w:rPr>
+          <w:lang w:val="en-US"/>
+        </w:rPr>
+        <w:t>stb</w:t>
+      </w:r>
+      <w:proofErr w:type="spellEnd"/>
+      <w:r>
+        <w:rPr>
+          <w:lang w:val="en-US"/>
+        </w:rPr>
+        <w:t>/day)</w:t>
+      </w:r>
+    </w:p>
+    <w:p>
+      <w:pPr>
+        <w:rPr>
+          <w:lang w:val="en-US"/>
+        </w:rPr>
+      </w:pPr>
+      <w:r>
+        <w:rPr>
+          <w:lang w:val="en-US"/>
+        </w:rPr>
+        <w:t>Gas Volume (</w:t>
+      </w:r>
+      <w:proofErr w:type="spellStart"/>
+      <w:r>
+        <w:rPr>
+          <w:lang w:val="en-US"/>
+        </w:rPr>
+        <w:t>scf</w:t>
+      </w:r>
+      <w:proofErr w:type="spellEnd"/>
+      <w:r>
+        <w:rPr>
+          <w:lang w:val="en-US"/>
+        </w:rPr>
+        <w:t>/day)</w:t>
+      </w:r>
+    </w:p>
+    <w:p>
+      <w:pPr>
+        <w:rPr>
+          <w:lang w:val="en-US"/>
+        </w:rPr>
+      </w:pPr>
+      <w:r>
+        <w:rPr>
+          <w:lang w:val="en-US"/>
+        </w:rPr>
+        <w:t>Water Production (</w:t>
+      </w:r>
+      <w:proofErr w:type="spellStart"/>
+      <w:r>
+        <w:rPr>
+          <w:lang w:val="en-US"/>
+        </w:rPr>
+        <w:t>stb</w:t>
+      </w:r>
+      <w:proofErr w:type="spellEnd"/>
+      <w:r>
+        <w:rPr>
+          <w:lang w:val="en-US"/>
+        </w:rPr>
+        <w:t>/day)</w:t>
       </w:r>
     </w:p>
     <w:p>
@@ -831,7 +927,14 @@
         <w:rPr>
           <w:lang w:val="en-US"/>
         </w:rPr>
-        <w:t xml:space="preserve">, I can add this in terms of </w:t>
+        <w:t xml:space="preserve">, I can add this in terms </w:t>
+      </w:r>
+      <w:proofErr w:type="gramStart"/>
+      <w:r>
+        <w:rPr>
+          <w:lang w:val="en-US"/>
+        </w:rPr>
+        <w:t xml:space="preserve">of </w:t>
       </w:r>
       <w:r>
         <w:rPr>
@@ -845,6 +948,7 @@
         </w:rPr>
         <w:t>percentage</w:t>
       </w:r>
+      <w:proofErr w:type="gramEnd"/>
     </w:p>
     <w:p>
       <w:pPr>
@@ -857,7 +961,21 @@
         <w:rPr>
           <w:lang w:val="en-US"/>
         </w:rPr>
-        <w:t>Like for a particular lower feature, we want to know the percentage drop wrt the other featu</w:t>
+        <w:t xml:space="preserve">Like for a particular lower feature, we want to know the percentage drop </w:t>
+      </w:r>
+      <w:proofErr w:type="spellStart"/>
+      <w:r>
+        <w:rPr>
+          <w:lang w:val="en-US"/>
+        </w:rPr>
+        <w:t>wrt</w:t>
+      </w:r>
+      <w:proofErr w:type="spellEnd"/>
+      <w:r>
+        <w:rPr>
+          <w:lang w:val="en-US"/>
+        </w:rPr>
+        <w:t xml:space="preserve"> the other featu</w:t>
       </w:r>
       <w:r>
         <w:rPr>
@@ -895,8 +1013,16 @@
         <w:rPr>
           <w:lang w:val="en-US"/>
         </w:rPr>
-        <w:t>Point of change in wellhead pressure affects oil output, we can just attach a feature of 1 and 0 where</w:t>
-      </w:r>
+        <w:t xml:space="preserve">Point of change in wellhead pressure affects oil output, we can just attach a feature of 1 and 0 </w:t>
+      </w:r>
+      <w:proofErr w:type="gramStart"/>
+      <w:r>
+        <w:rPr>
+          <w:lang w:val="en-US"/>
+        </w:rPr>
+        <w:t>where</w:t>
+      </w:r>
+      <w:proofErr w:type="gramEnd"/>
     </w:p>
     <w:p>
       <w:pPr>
@@ -925,11 +1051,19 @@
           <w:lang w:val="en-US"/>
         </w:rPr>
       </w:pPr>
-      <w:r>
-        <w:rPr>
-          <w:lang w:val="en-US"/>
-        </w:rPr>
-        <w:t>whp and choke size rise or drop</w:t>
+      <w:proofErr w:type="spellStart"/>
+      <w:r>
+        <w:rPr>
+          <w:lang w:val="en-US"/>
+        </w:rPr>
+        <w:t>whp</w:t>
+      </w:r>
+      <w:proofErr w:type="spellEnd"/>
+      <w:r>
+        <w:rPr>
+          <w:lang w:val="en-US"/>
+        </w:rPr>
+        <w:t xml:space="preserve"> and choke size rise or drop</w:t>
       </w:r>
       <w:r>
         <w:rPr>

</xml_diff>